<commit_message>
Ultima atualizacao PD NLP
</commit_message>
<xml_diff>
--- a/NLP/Projeto_Disciplina.docx
+++ b/NLP/Projeto_Disciplina.docx
@@ -130,7 +130,7 @@
       <w:r>
         <w:sym w:font="Wingdings" w:char="F0E8"/>
       </w:r>
-      <w:hyperlink r:id="rId5" w:history="1">
+      <w:hyperlink r:id="rId6" w:history="1">
         <w:r>
           <w:rPr>
             <w:rStyle w:val="Hyperlink"/>
@@ -175,6 +175,49 @@
     </w:p>
     <w:p>
       <w:pPr>
+        <w:ind w:left="360"/>
+        <w:jc w:val="both"/>
+      </w:pPr>
+      <w:r>
+        <w:drawing>
+          <wp:inline distT="0" distB="0" distL="0" distR="0" wp14:anchorId="088A1309" wp14:editId="57816348">
+            <wp:extent cx="1684166" cy="853514"/>
+            <wp:effectExtent l="0" t="0" r="0" b="3810"/>
+            <wp:docPr id="316321360" name="Imagem 1" descr="Texto&#10;&#10;O conteúdo gerado por IA pode estar incorreto."/>
+            <wp:cNvGraphicFramePr>
+              <a:graphicFrameLocks xmlns:a="http://schemas.openxmlformats.org/drawingml/2006/main" noChangeAspect="1"/>
+            </wp:cNvGraphicFramePr>
+            <a:graphic xmlns:a="http://schemas.openxmlformats.org/drawingml/2006/main">
+              <a:graphicData uri="http://schemas.openxmlformats.org/drawingml/2006/picture">
+                <pic:pic xmlns:pic="http://schemas.openxmlformats.org/drawingml/2006/picture">
+                  <pic:nvPicPr>
+                    <pic:cNvPr id="316321360" name="Imagem 1" descr="Texto&#10;&#10;O conteúdo gerado por IA pode estar incorreto."/>
+                    <pic:cNvPicPr/>
+                  </pic:nvPicPr>
+                  <pic:blipFill>
+                    <a:blip r:embed="rId7"/>
+                    <a:stretch>
+                      <a:fillRect/>
+                    </a:stretch>
+                  </pic:blipFill>
+                  <pic:spPr>
+                    <a:xfrm>
+                      <a:off x="0" y="0"/>
+                      <a:ext cx="1684166" cy="853514"/>
+                    </a:xfrm>
+                    <a:prstGeom prst="rect">
+                      <a:avLst/>
+                    </a:prstGeom>
+                  </pic:spPr>
+                </pic:pic>
+              </a:graphicData>
+            </a:graphic>
+          </wp:inline>
+        </w:drawing>
+      </w:r>
+    </w:p>
+    <w:p>
+      <w:pPr>
         <w:numPr>
           <w:ilvl w:val="0"/>
           <w:numId w:val="1"/>
@@ -206,6 +249,49 @@
     </w:p>
     <w:p>
       <w:pPr>
+        <w:ind w:firstLine="360"/>
+        <w:jc w:val="both"/>
+      </w:pPr>
+      <w:r>
+        <w:drawing>
+          <wp:inline distT="0" distB="0" distL="0" distR="0" wp14:anchorId="3828AB49" wp14:editId="56D4203C">
+            <wp:extent cx="5166360" cy="1319314"/>
+            <wp:effectExtent l="0" t="0" r="0" b="0"/>
+            <wp:docPr id="117550019" name="Imagem 1" descr="Texto&#10;&#10;O conteúdo gerado por IA pode estar incorreto."/>
+            <wp:cNvGraphicFramePr>
+              <a:graphicFrameLocks xmlns:a="http://schemas.openxmlformats.org/drawingml/2006/main" noChangeAspect="1"/>
+            </wp:cNvGraphicFramePr>
+            <a:graphic xmlns:a="http://schemas.openxmlformats.org/drawingml/2006/main">
+              <a:graphicData uri="http://schemas.openxmlformats.org/drawingml/2006/picture">
+                <pic:pic xmlns:pic="http://schemas.openxmlformats.org/drawingml/2006/picture">
+                  <pic:nvPicPr>
+                    <pic:cNvPr id="117550019" name="Imagem 1" descr="Texto&#10;&#10;O conteúdo gerado por IA pode estar incorreto."/>
+                    <pic:cNvPicPr/>
+                  </pic:nvPicPr>
+                  <pic:blipFill>
+                    <a:blip r:embed="rId8"/>
+                    <a:stretch>
+                      <a:fillRect/>
+                    </a:stretch>
+                  </pic:blipFill>
+                  <pic:spPr>
+                    <a:xfrm>
+                      <a:off x="0" y="0"/>
+                      <a:ext cx="5191896" cy="1325835"/>
+                    </a:xfrm>
+                    <a:prstGeom prst="rect">
+                      <a:avLst/>
+                    </a:prstGeom>
+                  </pic:spPr>
+                </pic:pic>
+              </a:graphicData>
+            </a:graphic>
+          </wp:inline>
+        </w:drawing>
+      </w:r>
+    </w:p>
+    <w:p>
+      <w:pPr>
         <w:numPr>
           <w:ilvl w:val="0"/>
           <w:numId w:val="1"/>
@@ -229,6 +315,49 @@
     </w:p>
     <w:p>
       <w:pPr>
+        <w:ind w:left="360"/>
+        <w:jc w:val="both"/>
+      </w:pPr>
+      <w:r>
+        <w:drawing>
+          <wp:inline distT="0" distB="0" distL="0" distR="0" wp14:anchorId="46A22B2B" wp14:editId="116F8CE3">
+            <wp:extent cx="3871295" cy="685859"/>
+            <wp:effectExtent l="0" t="0" r="0" b="0"/>
+            <wp:docPr id="189030725" name="Imagem 1" descr="Interface gráfica do usuário, Texto&#10;&#10;O conteúdo gerado por IA pode estar incorreto."/>
+            <wp:cNvGraphicFramePr>
+              <a:graphicFrameLocks xmlns:a="http://schemas.openxmlformats.org/drawingml/2006/main" noChangeAspect="1"/>
+            </wp:cNvGraphicFramePr>
+            <a:graphic xmlns:a="http://schemas.openxmlformats.org/drawingml/2006/main">
+              <a:graphicData uri="http://schemas.openxmlformats.org/drawingml/2006/picture">
+                <pic:pic xmlns:pic="http://schemas.openxmlformats.org/drawingml/2006/picture">
+                  <pic:nvPicPr>
+                    <pic:cNvPr id="189030725" name="Imagem 1" descr="Interface gráfica do usuário, Texto&#10;&#10;O conteúdo gerado por IA pode estar incorreto."/>
+                    <pic:cNvPicPr/>
+                  </pic:nvPicPr>
+                  <pic:blipFill>
+                    <a:blip r:embed="rId9"/>
+                    <a:stretch>
+                      <a:fillRect/>
+                    </a:stretch>
+                  </pic:blipFill>
+                  <pic:spPr>
+                    <a:xfrm>
+                      <a:off x="0" y="0"/>
+                      <a:ext cx="3871295" cy="685859"/>
+                    </a:xfrm>
+                    <a:prstGeom prst="rect">
+                      <a:avLst/>
+                    </a:prstGeom>
+                  </pic:spPr>
+                </pic:pic>
+              </a:graphicData>
+            </a:graphic>
+          </wp:inline>
+        </w:drawing>
+      </w:r>
+    </w:p>
+    <w:p>
+      <w:pPr>
         <w:numPr>
           <w:ilvl w:val="0"/>
           <w:numId w:val="1"/>
@@ -260,6 +389,49 @@
     </w:p>
     <w:p>
       <w:pPr>
+        <w:ind w:left="360"/>
+        <w:jc w:val="both"/>
+      </w:pPr>
+      <w:r>
+        <w:drawing>
+          <wp:inline distT="0" distB="0" distL="0" distR="0" wp14:anchorId="123B7898" wp14:editId="7B700855">
+            <wp:extent cx="4541914" cy="769687"/>
+            <wp:effectExtent l="0" t="0" r="0" b="0"/>
+            <wp:docPr id="657673315" name="Imagem 1" descr="Interface gráfica do usuário, Texto, Site&#10;&#10;O conteúdo gerado por IA pode estar incorreto."/>
+            <wp:cNvGraphicFramePr>
+              <a:graphicFrameLocks xmlns:a="http://schemas.openxmlformats.org/drawingml/2006/main" noChangeAspect="1"/>
+            </wp:cNvGraphicFramePr>
+            <a:graphic xmlns:a="http://schemas.openxmlformats.org/drawingml/2006/main">
+              <a:graphicData uri="http://schemas.openxmlformats.org/drawingml/2006/picture">
+                <pic:pic xmlns:pic="http://schemas.openxmlformats.org/drawingml/2006/picture">
+                  <pic:nvPicPr>
+                    <pic:cNvPr id="657673315" name="Imagem 1" descr="Interface gráfica do usuário, Texto, Site&#10;&#10;O conteúdo gerado por IA pode estar incorreto."/>
+                    <pic:cNvPicPr/>
+                  </pic:nvPicPr>
+                  <pic:blipFill>
+                    <a:blip r:embed="rId10"/>
+                    <a:stretch>
+                      <a:fillRect/>
+                    </a:stretch>
+                  </pic:blipFill>
+                  <pic:spPr>
+                    <a:xfrm>
+                      <a:off x="0" y="0"/>
+                      <a:ext cx="4541914" cy="769687"/>
+                    </a:xfrm>
+                    <a:prstGeom prst="rect">
+                      <a:avLst/>
+                    </a:prstGeom>
+                  </pic:spPr>
+                </pic:pic>
+              </a:graphicData>
+            </a:graphic>
+          </wp:inline>
+        </w:drawing>
+      </w:r>
+    </w:p>
+    <w:p>
+      <w:pPr>
         <w:numPr>
           <w:ilvl w:val="0"/>
           <w:numId w:val="1"/>
@@ -299,6 +471,50 @@
     </w:p>
     <w:p>
       <w:pPr>
+        <w:ind w:left="360"/>
+        <w:jc w:val="both"/>
+      </w:pPr>
+      <w:r>
+        <w:lastRenderedPageBreak/>
+        <w:drawing>
+          <wp:inline distT="0" distB="0" distL="0" distR="0" wp14:anchorId="0D9C2185" wp14:editId="39BE925B">
+            <wp:extent cx="3810330" cy="2636748"/>
+            <wp:effectExtent l="0" t="0" r="0" b="0"/>
+            <wp:docPr id="1218629077" name="Imagem 1" descr="Texto&#10;&#10;O conteúdo gerado por IA pode estar incorreto."/>
+            <wp:cNvGraphicFramePr>
+              <a:graphicFrameLocks xmlns:a="http://schemas.openxmlformats.org/drawingml/2006/main" noChangeAspect="1"/>
+            </wp:cNvGraphicFramePr>
+            <a:graphic xmlns:a="http://schemas.openxmlformats.org/drawingml/2006/main">
+              <a:graphicData uri="http://schemas.openxmlformats.org/drawingml/2006/picture">
+                <pic:pic xmlns:pic="http://schemas.openxmlformats.org/drawingml/2006/picture">
+                  <pic:nvPicPr>
+                    <pic:cNvPr id="1218629077" name="Imagem 1" descr="Texto&#10;&#10;O conteúdo gerado por IA pode estar incorreto."/>
+                    <pic:cNvPicPr/>
+                  </pic:nvPicPr>
+                  <pic:blipFill>
+                    <a:blip r:embed="rId11"/>
+                    <a:stretch>
+                      <a:fillRect/>
+                    </a:stretch>
+                  </pic:blipFill>
+                  <pic:spPr>
+                    <a:xfrm>
+                      <a:off x="0" y="0"/>
+                      <a:ext cx="3810330" cy="2636748"/>
+                    </a:xfrm>
+                    <a:prstGeom prst="rect">
+                      <a:avLst/>
+                    </a:prstGeom>
+                  </pic:spPr>
+                </pic:pic>
+              </a:graphicData>
+            </a:graphic>
+          </wp:inline>
+        </w:drawing>
+      </w:r>
+    </w:p>
+    <w:p>
+      <w:pPr>
         <w:numPr>
           <w:ilvl w:val="0"/>
           <w:numId w:val="1"/>
@@ -322,6 +538,48 @@
     </w:p>
     <w:p>
       <w:pPr>
+        <w:jc w:val="both"/>
+      </w:pPr>
+      <w:r>
+        <w:drawing>
+          <wp:inline distT="0" distB="0" distL="0" distR="0" wp14:anchorId="5E57C7A1" wp14:editId="58128128">
+            <wp:extent cx="6301105" cy="2624455"/>
+            <wp:effectExtent l="0" t="0" r="4445" b="4445"/>
+            <wp:docPr id="718126098" name="Imagem 1" descr="Texto&#10;&#10;O conteúdo gerado por IA pode estar incorreto."/>
+            <wp:cNvGraphicFramePr>
+              <a:graphicFrameLocks xmlns:a="http://schemas.openxmlformats.org/drawingml/2006/main" noChangeAspect="1"/>
+            </wp:cNvGraphicFramePr>
+            <a:graphic xmlns:a="http://schemas.openxmlformats.org/drawingml/2006/main">
+              <a:graphicData uri="http://schemas.openxmlformats.org/drawingml/2006/picture">
+                <pic:pic xmlns:pic="http://schemas.openxmlformats.org/drawingml/2006/picture">
+                  <pic:nvPicPr>
+                    <pic:cNvPr id="718126098" name="Imagem 1" descr="Texto&#10;&#10;O conteúdo gerado por IA pode estar incorreto."/>
+                    <pic:cNvPicPr/>
+                  </pic:nvPicPr>
+                  <pic:blipFill>
+                    <a:blip r:embed="rId12"/>
+                    <a:stretch>
+                      <a:fillRect/>
+                    </a:stretch>
+                  </pic:blipFill>
+                  <pic:spPr>
+                    <a:xfrm>
+                      <a:off x="0" y="0"/>
+                      <a:ext cx="6301105" cy="2624455"/>
+                    </a:xfrm>
+                    <a:prstGeom prst="rect">
+                      <a:avLst/>
+                    </a:prstGeom>
+                  </pic:spPr>
+                </pic:pic>
+              </a:graphicData>
+            </a:graphic>
+          </wp:inline>
+        </w:drawing>
+      </w:r>
+    </w:p>
+    <w:p>
+      <w:pPr>
         <w:numPr>
           <w:ilvl w:val="0"/>
           <w:numId w:val="1"/>
@@ -360,7 +618,26 @@
       </w:r>
       <w:proofErr w:type="spellEnd"/>
       <w:r>
-        <w:t xml:space="preserve"> utiliza regras simples para tentar aproximar o radical da palavra, não levando em consideração o seu contexto. Já a </w:t>
+        <w:t xml:space="preserve"> é um processo mais heurístico e mais simples que remove sufixos (e às vezes prefixos) das palavras para obter o seu radical (ou </w:t>
+      </w:r>
+      <w:proofErr w:type="spellStart"/>
+      <w:r>
+        <w:t>stem</w:t>
+      </w:r>
+      <w:proofErr w:type="spellEnd"/>
+      <w:r>
+        <w:t>). Ele não se preocupa se o radical resultante é uma palavra válida no dicionário</w:t>
+      </w:r>
+      <w:r>
+        <w:t xml:space="preserve">. </w:t>
+      </w:r>
+    </w:p>
+    <w:p>
+      <w:pPr>
+        <w:pStyle w:val="PargrafodaLista"/>
+      </w:pPr>
+      <w:r>
+        <w:t xml:space="preserve">Já a </w:t>
       </w:r>
       <w:r>
         <w:rPr>
@@ -370,7 +647,19 @@
         <w:t>lematização</w:t>
       </w:r>
       <w:r>
-        <w:t xml:space="preserve"> leva em consideração o contexto da palavra e usa dicionário linguístico. </w:t>
+        <w:t xml:space="preserve"> </w:t>
+      </w:r>
+      <w:r>
+        <w:t>é um processo mais sofisticado que visa reduzir uma palavra à sua forma canônica ou de dicionário</w:t>
+      </w:r>
+      <w:r>
+        <w:t xml:space="preserve">. </w:t>
+      </w:r>
+      <w:r>
+        <w:t>Este processo leva em consideração a morfologia da palavra e o seu contexto na frase</w:t>
+      </w:r>
+      <w:r>
+        <w:t>.</w:t>
       </w:r>
     </w:p>
     <w:p>
@@ -389,7 +678,7 @@
       <w:tblPr>
         <w:tblStyle w:val="Tabelacomgrade"/>
         <w:tblW w:w="0" w:type="auto"/>
-        <w:tblInd w:w="1440" w:type="dxa"/>
+        <w:tblInd w:w="534" w:type="dxa"/>
         <w:tblLook w:val="04A0" w:firstRow="1" w:lastRow="0" w:firstColumn="1" w:lastColumn="0" w:noHBand="0" w:noVBand="1"/>
       </w:tblPr>
       <w:tblGrid>
@@ -786,6 +1075,7 @@
           <w:b/>
           <w:bCs/>
         </w:rPr>
+        <w:lastRenderedPageBreak/>
         <w:t xml:space="preserve">Construir um modelo de reconhecimento de entidades (NER) usando </w:t>
       </w:r>
       <w:proofErr w:type="spellStart"/>
@@ -831,244 +1121,15 @@
     </w:p>
     <w:p>
       <w:pPr>
-        <w:numPr>
-          <w:ilvl w:val="0"/>
-          <w:numId w:val="1"/>
-        </w:numPr>
-        <w:tabs>
-          <w:tab w:val="num" w:pos="720"/>
-        </w:tabs>
-        <w:jc w:val="both"/>
-      </w:pPr>
-      <w:r>
-        <w:t>Indique a célula onde as entidades dos textos foram extraídas. Estamos interessados apenas nas organizações.</w:t>
-      </w:r>
-    </w:p>
-    <w:p>
-      <w:pPr>
-        <w:numPr>
-          <w:ilvl w:val="0"/>
-          <w:numId w:val="1"/>
-        </w:numPr>
-        <w:jc w:val="both"/>
-      </w:pPr>
-      <w:r>
-        <w:lastRenderedPageBreak/>
-        <w:t>Cole a figura gerada que mostra a nuvem de entidades para cada tópico obtido (no final do notebook)</w:t>
-      </w:r>
-      <w:r>
-        <w:br/>
-      </w:r>
-      <w:r>
-        <w:br/>
-      </w:r>
-    </w:p>
-    <w:p>
-      <w:pPr>
-        <w:jc w:val="both"/>
-      </w:pPr>
-      <w:r>
-        <w:rPr>
-          <w:b/>
-          <w:bCs/>
-        </w:rPr>
-        <w:t xml:space="preserve">Criar modelos utilizando vetorização de textos baseado em Bag </w:t>
-      </w:r>
-      <w:proofErr w:type="spellStart"/>
-      <w:r>
-        <w:rPr>
-          <w:b/>
-          <w:bCs/>
-        </w:rPr>
-        <w:t>of</w:t>
-      </w:r>
-      <w:proofErr w:type="spellEnd"/>
-      <w:r>
-        <w:rPr>
-          <w:b/>
-          <w:bCs/>
-        </w:rPr>
-        <w:t xml:space="preserve"> Words</w:t>
-      </w:r>
-    </w:p>
-    <w:p>
-      <w:pPr>
-        <w:numPr>
-          <w:ilvl w:val="0"/>
-          <w:numId w:val="1"/>
-        </w:numPr>
-        <w:jc w:val="both"/>
-      </w:pPr>
-      <w:r>
-        <w:t xml:space="preserve">Quando adotamos uma estratégia </w:t>
-      </w:r>
-      <w:proofErr w:type="spellStart"/>
-      <w:r>
-        <w:t>frequentista</w:t>
-      </w:r>
-      <w:proofErr w:type="spellEnd"/>
-      <w:r>
-        <w:t xml:space="preserve"> para converter textos em vetores, podemos fazê-lo de diferentes maneiras. Mostramos em aula as codificações One-Hot, TF e TF-IDF. Explique a principal motivação em adotar TF-IDF frente as duas outras opções.</w:t>
-      </w:r>
-    </w:p>
-    <w:p>
-      <w:pPr>
         <w:ind w:left="360"/>
         <w:jc w:val="both"/>
       </w:pPr>
       <w:r>
-        <w:t xml:space="preserve"> </w:t>
-      </w:r>
-      <w:r>
-        <w:sym w:font="Wingdings" w:char="F0E8"/>
-      </w:r>
-      <w:r>
-        <w:t xml:space="preserve"> </w:t>
-      </w:r>
-      <w:r>
-        <w:t xml:space="preserve">O </w:t>
-      </w:r>
-      <w:r>
-        <w:t>TF-IDF</w:t>
-      </w:r>
-      <w:r>
-        <w:t xml:space="preserve"> </w:t>
-      </w:r>
-      <w:r>
-        <w:t>põe mais</w:t>
-      </w:r>
-      <w:r>
-        <w:t xml:space="preserve"> peso às palavras que são importantes dentro de </w:t>
-      </w:r>
-      <w:r>
-        <w:t>1</w:t>
-      </w:r>
-      <w:r>
-        <w:t xml:space="preserve"> documento, mas não muito frequentes </w:t>
-      </w:r>
-      <w:r>
-        <w:t>nos</w:t>
-      </w:r>
-      <w:r>
-        <w:t xml:space="preserve"> outros</w:t>
-      </w:r>
-      <w:r>
-        <w:t>, ele também r</w:t>
-      </w:r>
-      <w:r>
-        <w:t>eduz a influ</w:t>
-      </w:r>
-      <w:r>
-        <w:rPr>
-          <w:rFonts w:ascii="Aptos" w:hAnsi="Aptos" w:cs="Aptos"/>
-        </w:rPr>
-        <w:t>ê</w:t>
-      </w:r>
-      <w:r>
-        <w:t xml:space="preserve">ncia de palavras comuns, aumentando o impacto de termos </w:t>
-      </w:r>
-      <w:proofErr w:type="gramStart"/>
-      <w:r>
-        <w:t xml:space="preserve">específicos </w:t>
-      </w:r>
-      <w:r>
-        <w:t>.</w:t>
-      </w:r>
-      <w:proofErr w:type="gramEnd"/>
-    </w:p>
-    <w:p>
-      <w:pPr>
-        <w:numPr>
-          <w:ilvl w:val="0"/>
-          <w:numId w:val="1"/>
-        </w:numPr>
-        <w:tabs>
-          <w:tab w:val="num" w:pos="720"/>
-        </w:tabs>
-        <w:jc w:val="both"/>
-      </w:pPr>
-      <w:r>
-        <w:t>Indique a célula onde está a função que cria o vetor de TF-IDF para cada texto. </w:t>
-      </w:r>
-    </w:p>
-    <w:p>
-      <w:pPr>
-        <w:numPr>
-          <w:ilvl w:val="0"/>
-          <w:numId w:val="1"/>
-        </w:numPr>
-        <w:tabs>
-          <w:tab w:val="num" w:pos="720"/>
-        </w:tabs>
-        <w:jc w:val="both"/>
-      </w:pPr>
-      <w:r>
-        <w:t>Indique a célula onde estão sendo extraídos os tópicos usando o algoritmo de LDA.</w:t>
-      </w:r>
-    </w:p>
-    <w:p>
-      <w:pPr>
-        <w:numPr>
-          <w:ilvl w:val="0"/>
-          <w:numId w:val="1"/>
-        </w:numPr>
-        <w:jc w:val="both"/>
-        <w:rPr>
-          <w:strike/>
-        </w:rPr>
-      </w:pPr>
-      <w:r>
-        <w:rPr>
-          <w:strike/>
-        </w:rPr>
-        <w:t xml:space="preserve">Indique a célula onde a visualização </w:t>
-      </w:r>
-      <w:proofErr w:type="spellStart"/>
-      <w:r>
-        <w:rPr>
-          <w:strike/>
-        </w:rPr>
-        <w:t>LDAVis</w:t>
-      </w:r>
-      <w:proofErr w:type="spellEnd"/>
-      <w:r>
-        <w:rPr>
-          <w:strike/>
-        </w:rPr>
-        <w:t xml:space="preserve"> está criada.</w:t>
-      </w:r>
-      <w:r>
-        <w:rPr>
-          <w:strike/>
-        </w:rPr>
-        <w:t xml:space="preserve"> </w:t>
-      </w:r>
-    </w:p>
-    <w:p>
-      <w:pPr>
-        <w:numPr>
-          <w:ilvl w:val="0"/>
-          <w:numId w:val="1"/>
-        </w:numPr>
-        <w:tabs>
-          <w:tab w:val="num" w:pos="720"/>
-        </w:tabs>
-        <w:jc w:val="both"/>
-      </w:pPr>
-      <w:r>
-        <w:t>Cole a figura com a nuvem de palavras para cada um dos 9 tópicos criados.</w:t>
-      </w:r>
-    </w:p>
-    <w:p>
-      <w:pPr>
-        <w:jc w:val="both"/>
-      </w:pPr>
-      <w:r>
         <w:drawing>
-          <wp:inline distT="0" distB="0" distL="0" distR="0" wp14:anchorId="051C8820" wp14:editId="4BFB4C48">
-            <wp:extent cx="6301105" cy="4156075"/>
-            <wp:effectExtent l="0" t="0" r="4445" b="0"/>
-            <wp:docPr id="1894261822" name="Imagem 1" descr="Calendário&#10;&#10;O conteúdo gerado por IA pode estar incorreto."/>
+          <wp:inline distT="0" distB="0" distL="0" distR="0" wp14:anchorId="0C2E90E3" wp14:editId="495B0F6F">
+            <wp:extent cx="4176122" cy="899238"/>
+            <wp:effectExtent l="0" t="0" r="0" b="0"/>
+            <wp:docPr id="2073613036" name="Imagem 1" descr="Interface gráfica do usuário, Texto&#10;&#10;O conteúdo gerado por IA pode estar incorreto."/>
             <wp:cNvGraphicFramePr>
               <a:graphicFrameLocks xmlns:a="http://schemas.openxmlformats.org/drawingml/2006/main" noChangeAspect="1"/>
             </wp:cNvGraphicFramePr>
@@ -1076,11 +1137,11 @@
               <a:graphicData uri="http://schemas.openxmlformats.org/drawingml/2006/picture">
                 <pic:pic xmlns:pic="http://schemas.openxmlformats.org/drawingml/2006/picture">
                   <pic:nvPicPr>
-                    <pic:cNvPr id="1894261822" name="Imagem 1" descr="Calendário&#10;&#10;O conteúdo gerado por IA pode estar incorreto."/>
+                    <pic:cNvPr id="2073613036" name="Imagem 1" descr="Interface gráfica do usuário, Texto&#10;&#10;O conteúdo gerado por IA pode estar incorreto."/>
                     <pic:cNvPicPr/>
                   </pic:nvPicPr>
                   <pic:blipFill>
-                    <a:blip r:embed="rId6"/>
+                    <a:blip r:embed="rId13"/>
                     <a:stretch>
                       <a:fillRect/>
                     </a:stretch>
@@ -1088,7 +1149,7 @@
                   <pic:spPr>
                     <a:xfrm>
                       <a:off x="0" y="0"/>
-                      <a:ext cx="6301105" cy="4156075"/>
+                      <a:ext cx="4176122" cy="899238"/>
                     </a:xfrm>
                     <a:prstGeom prst="rect">
                       <a:avLst/>
@@ -1107,259 +1168,123 @@
           <w:ilvl w:val="0"/>
           <w:numId w:val="1"/>
         </w:numPr>
-      </w:pPr>
-      <w:r>
-        <w:t>Escreva brevemente uma descrição para cada tópico extraído. Indique se você considera o tópico extraído semanticamente consistente ou não. </w:t>
+        <w:tabs>
+          <w:tab w:val="num" w:pos="720"/>
+        </w:tabs>
+        <w:jc w:val="both"/>
+      </w:pPr>
+      <w:r>
+        <w:t>Indique a célula onde as entidades dos textos foram extraídas. Estamos interessados apenas nas organizações.</w:t>
+      </w:r>
+    </w:p>
+    <w:p>
+      <w:pPr>
+        <w:ind w:firstLine="360"/>
+        <w:jc w:val="both"/>
+      </w:pPr>
+      <w:r>
+        <w:drawing>
+          <wp:inline distT="0" distB="0" distL="0" distR="0" wp14:anchorId="3E016693" wp14:editId="1E93E0AE">
+            <wp:extent cx="3353091" cy="1082134"/>
+            <wp:effectExtent l="0" t="0" r="0" b="3810"/>
+            <wp:docPr id="749526923" name="Imagem 1" descr="Texto&#10;&#10;O conteúdo gerado por IA pode estar incorreto."/>
+            <wp:cNvGraphicFramePr>
+              <a:graphicFrameLocks xmlns:a="http://schemas.openxmlformats.org/drawingml/2006/main" noChangeAspect="1"/>
+            </wp:cNvGraphicFramePr>
+            <a:graphic xmlns:a="http://schemas.openxmlformats.org/drawingml/2006/main">
+              <a:graphicData uri="http://schemas.openxmlformats.org/drawingml/2006/picture">
+                <pic:pic xmlns:pic="http://schemas.openxmlformats.org/drawingml/2006/picture">
+                  <pic:nvPicPr>
+                    <pic:cNvPr id="749526923" name="Imagem 1" descr="Texto&#10;&#10;O conteúdo gerado por IA pode estar incorreto."/>
+                    <pic:cNvPicPr/>
+                  </pic:nvPicPr>
+                  <pic:blipFill>
+                    <a:blip r:embed="rId14"/>
+                    <a:stretch>
+                      <a:fillRect/>
+                    </a:stretch>
+                  </pic:blipFill>
+                  <pic:spPr>
+                    <a:xfrm>
+                      <a:off x="0" y="0"/>
+                      <a:ext cx="3353091" cy="1082134"/>
+                    </a:xfrm>
+                    <a:prstGeom prst="rect">
+                      <a:avLst/>
+                    </a:prstGeom>
+                  </pic:spPr>
+                </pic:pic>
+              </a:graphicData>
+            </a:graphic>
+          </wp:inline>
+        </w:drawing>
+      </w:r>
+    </w:p>
+    <w:p>
+      <w:pPr>
+        <w:numPr>
+          <w:ilvl w:val="0"/>
+          <w:numId w:val="1"/>
+        </w:numPr>
+        <w:jc w:val="both"/>
+      </w:pPr>
+      <w:r>
+        <w:t>Cole a figura gerada que mostra a nuvem de entidades para cada tópico obtido (no final do notebook)</w:t>
       </w:r>
       <w:r>
         <w:br/>
       </w:r>
       <w:r>
-        <w:t xml:space="preserve">Tópico </w:t>
-      </w:r>
-      <w:proofErr w:type="gramStart"/>
-      <w:r>
-        <w:t>0 :</w:t>
-      </w:r>
-      <w:proofErr w:type="gramEnd"/>
-      <w:r>
-        <w:t xml:space="preserve"> </w:t>
-      </w:r>
-      <w:r>
-        <w:t xml:space="preserve"> </w:t>
-      </w:r>
-      <w:proofErr w:type="gramStart"/>
-      <w:r>
-        <w:t>A</w:t>
-      </w:r>
-      <w:r>
-        <w:t>rea</w:t>
-      </w:r>
-      <w:r>
-        <w:t xml:space="preserve"> </w:t>
-      </w:r>
-      <w:r>
-        <w:t xml:space="preserve"> financeira</w:t>
-      </w:r>
-      <w:proofErr w:type="gramEnd"/>
-      <w:r>
-        <w:t>, talvez mercado de ações</w:t>
-      </w:r>
-    </w:p>
-    <w:p>
-      <w:pPr>
-        <w:ind w:left="360"/>
-      </w:pPr>
-      <w:r>
-        <w:t xml:space="preserve">Tópico </w:t>
-      </w:r>
-      <w:proofErr w:type="gramStart"/>
-      <w:r>
-        <w:t>1</w:t>
-      </w:r>
-      <w:r>
-        <w:t xml:space="preserve"> :</w:t>
-      </w:r>
-      <w:proofErr w:type="gramEnd"/>
-      <w:r>
-        <w:t xml:space="preserve"> </w:t>
-      </w:r>
-      <w:r>
-        <w:t xml:space="preserve"> </w:t>
-      </w:r>
-      <w:r>
-        <w:t>Planejamento da</w:t>
-      </w:r>
-      <w:r>
-        <w:t xml:space="preserve"> economia</w:t>
-      </w:r>
-      <w:r>
-        <w:t xml:space="preserve"> brasileira, debates e pesquisas </w:t>
-      </w:r>
-    </w:p>
-    <w:p>
-      <w:pPr>
-        <w:ind w:left="360"/>
-      </w:pPr>
-      <w:r>
-        <w:t xml:space="preserve">Tópico </w:t>
-      </w:r>
-      <w:proofErr w:type="gramStart"/>
-      <w:r>
-        <w:t>2</w:t>
-      </w:r>
-      <w:r>
-        <w:t xml:space="preserve"> :</w:t>
-      </w:r>
-      <w:proofErr w:type="gramEnd"/>
-      <w:r>
-        <w:t xml:space="preserve"> </w:t>
-      </w:r>
-      <w:r>
-        <w:t xml:space="preserve">Economia do Brasil mais focado nas empresas e mercado de vendas </w:t>
-      </w:r>
-    </w:p>
-    <w:p>
-      <w:pPr>
-        <w:ind w:left="360"/>
-      </w:pPr>
-      <w:r>
-        <w:lastRenderedPageBreak/>
-        <w:t xml:space="preserve">Tópico </w:t>
-      </w:r>
-      <w:proofErr w:type="gramStart"/>
-      <w:r>
-        <w:t>3</w:t>
-      </w:r>
-      <w:r>
-        <w:t xml:space="preserve"> :</w:t>
-      </w:r>
-      <w:proofErr w:type="gramEnd"/>
-      <w:r>
-        <w:t xml:space="preserve"> </w:t>
-      </w:r>
-      <w:r>
-        <w:t xml:space="preserve"> </w:t>
-      </w:r>
-      <w:r>
-        <w:t xml:space="preserve">Setor de petróleo - </w:t>
-      </w:r>
-      <w:r>
-        <w:t>Economia mundial</w:t>
-      </w:r>
-      <w:r>
-        <w:t>.</w:t>
-      </w:r>
-    </w:p>
-    <w:p>
-      <w:pPr>
-        <w:ind w:left="360"/>
-      </w:pPr>
-      <w:r>
-        <w:t xml:space="preserve">Tópico </w:t>
-      </w:r>
-      <w:proofErr w:type="gramStart"/>
-      <w:r>
-        <w:t>4</w:t>
-      </w:r>
-      <w:r>
-        <w:t xml:space="preserve"> :</w:t>
-      </w:r>
-      <w:proofErr w:type="gramEnd"/>
-      <w:r>
-        <w:t xml:space="preserve"> </w:t>
-      </w:r>
-      <w:r>
-        <w:t xml:space="preserve"> Declaração de Imposto de renda, como declarar, dicas e afins.</w:t>
-      </w:r>
-    </w:p>
-    <w:p>
-      <w:pPr>
-        <w:ind w:left="360"/>
-      </w:pPr>
-      <w:r>
-        <w:t xml:space="preserve">Tópico </w:t>
-      </w:r>
-      <w:proofErr w:type="gramStart"/>
-      <w:r>
-        <w:t xml:space="preserve">5 </w:t>
-      </w:r>
-      <w:r>
-        <w:t>:</w:t>
-      </w:r>
-      <w:proofErr w:type="gramEnd"/>
-      <w:r>
-        <w:t xml:space="preserve"> </w:t>
-      </w:r>
-      <w:r>
-        <w:t xml:space="preserve"> Política monetária </w:t>
-      </w:r>
-    </w:p>
-    <w:p>
-      <w:pPr>
-        <w:ind w:left="360"/>
-      </w:pPr>
-      <w:r>
-        <w:t xml:space="preserve">Tópico </w:t>
-      </w:r>
-      <w:proofErr w:type="gramStart"/>
-      <w:r>
-        <w:t>6</w:t>
-      </w:r>
-      <w:r>
-        <w:t xml:space="preserve"> :</w:t>
-      </w:r>
-      <w:proofErr w:type="gramEnd"/>
-      <w:r>
-        <w:t xml:space="preserve"> </w:t>
-      </w:r>
-      <w:r>
-        <w:t xml:space="preserve"> </w:t>
-      </w:r>
-      <w:r>
-        <w:t>Setor elétrico</w:t>
-      </w:r>
-    </w:p>
-    <w:p>
-      <w:pPr>
-        <w:ind w:left="360"/>
-      </w:pPr>
-      <w:r>
-        <w:t xml:space="preserve">Tópico </w:t>
-      </w:r>
-      <w:proofErr w:type="gramStart"/>
-      <w:r>
-        <w:t>7</w:t>
-      </w:r>
-      <w:r>
-        <w:t xml:space="preserve"> :</w:t>
-      </w:r>
-      <w:proofErr w:type="gramEnd"/>
-      <w:r>
-        <w:t xml:space="preserve"> </w:t>
-      </w:r>
-      <w:r>
-        <w:t>Setor de óleo e gás do mercado brasileiro.</w:t>
-      </w:r>
-    </w:p>
-    <w:p>
-      <w:pPr>
-        <w:ind w:left="360"/>
-      </w:pPr>
-      <w:r>
-        <w:t xml:space="preserve">Tópico </w:t>
-      </w:r>
-      <w:proofErr w:type="gramStart"/>
-      <w:r>
-        <w:t>8</w:t>
-      </w:r>
-      <w:r>
-        <w:t xml:space="preserve"> :</w:t>
-      </w:r>
-      <w:proofErr w:type="gramEnd"/>
-      <w:r>
-        <w:t xml:space="preserve"> </w:t>
-      </w:r>
-      <w:r>
-        <w:t xml:space="preserve">Cenário </w:t>
-      </w:r>
-      <w:proofErr w:type="gramStart"/>
-      <w:r>
-        <w:t>politico</w:t>
-      </w:r>
-      <w:proofErr w:type="gramEnd"/>
-      <w:r>
-        <w:t xml:space="preserve"> do Brasil, mais voltado para a economia.</w:t>
-      </w:r>
-    </w:p>
-    <w:p/>
-    <w:p>
+        <w:drawing>
+          <wp:inline distT="0" distB="0" distL="0" distR="0" wp14:anchorId="3BCE6BEA" wp14:editId="562BF25B">
+            <wp:extent cx="6301105" cy="4100830"/>
+            <wp:effectExtent l="0" t="0" r="4445" b="0"/>
+            <wp:docPr id="241793555" name="Imagem 1" descr="Calendário&#10;&#10;O conteúdo gerado por IA pode estar incorreto."/>
+            <wp:cNvGraphicFramePr>
+              <a:graphicFrameLocks xmlns:a="http://schemas.openxmlformats.org/drawingml/2006/main" noChangeAspect="1"/>
+            </wp:cNvGraphicFramePr>
+            <a:graphic xmlns:a="http://schemas.openxmlformats.org/drawingml/2006/main">
+              <a:graphicData uri="http://schemas.openxmlformats.org/drawingml/2006/picture">
+                <pic:pic xmlns:pic="http://schemas.openxmlformats.org/drawingml/2006/picture">
+                  <pic:nvPicPr>
+                    <pic:cNvPr id="241793555" name="Imagem 1" descr="Calendário&#10;&#10;O conteúdo gerado por IA pode estar incorreto."/>
+                    <pic:cNvPicPr/>
+                  </pic:nvPicPr>
+                  <pic:blipFill>
+                    <a:blip r:embed="rId15"/>
+                    <a:stretch>
+                      <a:fillRect/>
+                    </a:stretch>
+                  </pic:blipFill>
+                  <pic:spPr>
+                    <a:xfrm>
+                      <a:off x="0" y="0"/>
+                      <a:ext cx="6301105" cy="4100830"/>
+                    </a:xfrm>
+                    <a:prstGeom prst="rect">
+                      <a:avLst/>
+                    </a:prstGeom>
+                  </pic:spPr>
+                </pic:pic>
+              </a:graphicData>
+            </a:graphic>
+          </wp:inline>
+        </w:drawing>
+      </w:r>
+      <w:r>
+        <w:br/>
+      </w:r>
+    </w:p>
+    <w:p>
+      <w:pPr>
+        <w:jc w:val="both"/>
+      </w:pPr>
       <w:r>
         <w:rPr>
           <w:b/>
           <w:bCs/>
         </w:rPr>
-        <w:t xml:space="preserve">Criar modelos baseados em Word </w:t>
+        <w:t xml:space="preserve">Criar modelos utilizando vetorização de textos baseado em Bag </w:t>
       </w:r>
       <w:proofErr w:type="spellStart"/>
       <w:r>
@@ -1367,9 +1292,16 @@
           <w:b/>
           <w:bCs/>
         </w:rPr>
-        <w:t>Embedding</w:t>
+        <w:t>of</w:t>
       </w:r>
       <w:proofErr w:type="spellEnd"/>
+      <w:r>
+        <w:rPr>
+          <w:b/>
+          <w:bCs/>
+        </w:rPr>
+        <w:t xml:space="preserve"> Words</w:t>
+      </w:r>
     </w:p>
     <w:p>
       <w:pPr>
@@ -1380,111 +1312,113 @@
         <w:jc w:val="both"/>
       </w:pPr>
       <w:r>
-        <w:t>Neste projeto, usamos TF-IDF para gerar os vetores que servem de entrada para o algoritmo de LDA. Quais seriam os passos para gerar vetores baseados na técnica de Doc2Vec?</w:t>
-      </w:r>
-    </w:p>
-    <w:p>
-      <w:pPr>
-        <w:pStyle w:val="PargrafodaLista"/>
-        <w:numPr>
-          <w:ilvl w:val="2"/>
-          <w:numId w:val="1"/>
-        </w:numPr>
-        <w:jc w:val="both"/>
-      </w:pPr>
-      <w:r>
-        <w:t>Coletar um conjunto de documentos de texto</w:t>
-      </w:r>
-    </w:p>
-    <w:p>
-      <w:pPr>
-        <w:pStyle w:val="PargrafodaLista"/>
-        <w:numPr>
-          <w:ilvl w:val="2"/>
-          <w:numId w:val="1"/>
-        </w:numPr>
-        <w:jc w:val="both"/>
-      </w:pPr>
+        <w:t xml:space="preserve">Quando adotamos uma estratégia </w:t>
+      </w:r>
       <w:proofErr w:type="spellStart"/>
       <w:r>
-        <w:t>Tokenizar</w:t>
+        <w:t>frequentista</w:t>
       </w:r>
       <w:proofErr w:type="spellEnd"/>
       <w:r>
-        <w:t xml:space="preserve"> os textos </w:t>
-      </w:r>
-    </w:p>
-    <w:p>
-      <w:pPr>
-        <w:pStyle w:val="PargrafodaLista"/>
-        <w:numPr>
-          <w:ilvl w:val="2"/>
-          <w:numId w:val="1"/>
-        </w:numPr>
-        <w:jc w:val="both"/>
-      </w:pPr>
-      <w:r>
-        <w:t xml:space="preserve">Remover </w:t>
-      </w:r>
-      <w:proofErr w:type="spellStart"/>
-      <w:r>
-        <w:t>stopwords</w:t>
-      </w:r>
-      <w:proofErr w:type="spellEnd"/>
-    </w:p>
-    <w:p>
-      <w:pPr>
-        <w:pStyle w:val="PargrafodaLista"/>
-        <w:numPr>
-          <w:ilvl w:val="2"/>
-          <w:numId w:val="1"/>
-        </w:numPr>
-        <w:jc w:val="both"/>
-      </w:pPr>
-      <w:r>
-        <w:t>Criação e Treinamento do Modelo Doc2Vec</w:t>
-      </w:r>
-    </w:p>
-    <w:p>
-      <w:pPr>
-        <w:pStyle w:val="PargrafodaLista"/>
-        <w:numPr>
-          <w:ilvl w:val="2"/>
-          <w:numId w:val="1"/>
-        </w:numPr>
-        <w:jc w:val="both"/>
-      </w:pPr>
-      <w:r>
-        <w:t xml:space="preserve">Transformar os documentos em vetores </w:t>
-      </w:r>
-    </w:p>
-    <w:p>
-      <w:pPr>
-        <w:pStyle w:val="PargrafodaLista"/>
-        <w:numPr>
-          <w:ilvl w:val="2"/>
-          <w:numId w:val="1"/>
-        </w:numPr>
-        <w:jc w:val="both"/>
-      </w:pPr>
-      <w:r>
-        <w:t>Aplicação dos Vetores: Os vetores gerados podem ser usados para clusterização (K-</w:t>
-      </w:r>
-      <w:proofErr w:type="spellStart"/>
-      <w:r>
-        <w:t>Means</w:t>
-      </w:r>
-      <w:proofErr w:type="spellEnd"/>
-      <w:r>
-        <w:t xml:space="preserve">, DBSCAN, classificação de textos (SVM, Random Forest) ou treinamento de modelos de </w:t>
-      </w:r>
-      <w:proofErr w:type="spellStart"/>
-      <w:r>
-        <w:t>deep</w:t>
-      </w:r>
-      <w:proofErr w:type="spellEnd"/>
-      <w:r>
-        <w:t xml:space="preserve"> learning.</w:t>
+        <w:t xml:space="preserve"> para converter textos em vetores, podemos fazê-lo de diferentes maneiras. Mostramos em aula as codificações One-Hot, TF e TF-IDF. Explique a principal motivação em adotar TF-IDF frente as duas outras opções.</w:t>
+      </w:r>
+    </w:p>
+    <w:p>
+      <w:pPr>
+        <w:ind w:left="360"/>
+        <w:jc w:val="both"/>
+      </w:pPr>
+      <w:r>
+        <w:lastRenderedPageBreak/>
+        <w:t xml:space="preserve"> </w:t>
+      </w:r>
+      <w:r>
+        <w:sym w:font="Wingdings" w:char="F0E8"/>
+      </w:r>
+      <w:r>
+        <w:t xml:space="preserve"> </w:t>
+      </w:r>
+      <w:r>
+        <w:t xml:space="preserve">O </w:t>
+      </w:r>
+      <w:r>
+        <w:t>TF-IDF</w:t>
+      </w:r>
+      <w:r>
+        <w:t xml:space="preserve"> </w:t>
+      </w:r>
+      <w:r>
+        <w:t>põe mais</w:t>
+      </w:r>
+      <w:r>
+        <w:t xml:space="preserve"> peso às palavras que são importantes dentro de </w:t>
+      </w:r>
+      <w:r>
+        <w:t>1</w:t>
+      </w:r>
+      <w:r>
+        <w:t xml:space="preserve"> documento, mas não muito frequentes </w:t>
+      </w:r>
+      <w:r>
+        <w:t>nos</w:t>
+      </w:r>
+      <w:r>
+        <w:t xml:space="preserve"> outros</w:t>
+      </w:r>
+      <w:r>
+        <w:t>, ele também r</w:t>
+      </w:r>
+      <w:r>
+        <w:t>eduz a influ</w:t>
+      </w:r>
+      <w:r>
+        <w:rPr>
+          <w:rFonts w:ascii="Aptos" w:hAnsi="Aptos" w:cs="Aptos"/>
+        </w:rPr>
+        <w:t>ê</w:t>
+      </w:r>
+      <w:r>
+        <w:t xml:space="preserve">ncia de palavras comuns, aumentando o impacto de termos </w:t>
+      </w:r>
+      <w:proofErr w:type="gramStart"/>
+      <w:r>
+        <w:t xml:space="preserve">específicos </w:t>
+      </w:r>
+      <w:r>
+        <w:t>.</w:t>
+      </w:r>
+      <w:proofErr w:type="gramEnd"/>
+      <w:r>
+        <w:t xml:space="preserve"> </w:t>
+      </w:r>
+      <w:r>
+        <w:t xml:space="preserve">Esse método </w:t>
+      </w:r>
+      <w:proofErr w:type="gramStart"/>
+      <w:r>
+        <w:t xml:space="preserve">também </w:t>
+      </w:r>
+      <w:r>
+        <w:t xml:space="preserve"> </w:t>
+      </w:r>
+      <w:r>
+        <w:t>reduz</w:t>
+      </w:r>
+      <w:proofErr w:type="gramEnd"/>
+      <w:r>
+        <w:t xml:space="preserve"> o </w:t>
+      </w:r>
+      <w:r>
+        <w:t xml:space="preserve">peso </w:t>
+      </w:r>
+      <w:r>
+        <w:t>dos</w:t>
+      </w:r>
+      <w:r>
+        <w:t xml:space="preserve"> termos que são muito comuns em toda a coleção</w:t>
+      </w:r>
+      <w:r>
+        <w:t>.</w:t>
       </w:r>
     </w:p>
     <w:p>
@@ -1499,27 +1433,50 @@
         <w:jc w:val="both"/>
       </w:pPr>
       <w:r>
-        <w:t>Em uma versão alternativa desse projeto, optamos por utilizar o algoritmo de K-Médias para gerar os clusters (tópicos). Qual das abordagens (TF-IDF ou Doc2Vec) seria mais adequada como processo de vetorização? Justifique com comentários sobre dimensionalidade e relação semântica entre documentos.</w:t>
-      </w:r>
-    </w:p>
-    <w:p>
-      <w:pPr>
-        <w:ind w:left="360"/>
-        <w:jc w:val="both"/>
-      </w:pPr>
-      <w:r>
-        <w:sym w:font="Wingdings" w:char="F0E8"/>
-      </w:r>
-      <w:r>
-        <w:t xml:space="preserve"> O processo de vetorização mais adequado no caso de utilizar um algoritmo de clusterização tipo o </w:t>
-      </w:r>
-      <w:proofErr w:type="spellStart"/>
-      <w:r>
-        <w:t>Kmeans</w:t>
-      </w:r>
-      <w:proofErr w:type="spellEnd"/>
-      <w:r>
-        <w:t xml:space="preserve"> seria o Doc2Vec pois reduz a dimensionalidade e torna a abordagem mais escalável. Além disso essa abordagem leva em consideração a relação semântica entre as palavras pois captura o contexto em que a palavra está inserida. </w:t>
+        <w:t>Indique a célula onde está a função que cria o vetor de TF-IDF para cada texto. </w:t>
+      </w:r>
+    </w:p>
+    <w:p>
+      <w:pPr>
+        <w:ind w:firstLine="360"/>
+        <w:jc w:val="both"/>
+      </w:pPr>
+      <w:r>
+        <w:drawing>
+          <wp:inline distT="0" distB="0" distL="0" distR="0" wp14:anchorId="1091ABF5" wp14:editId="21B04E0F">
+            <wp:extent cx="3749365" cy="4244708"/>
+            <wp:effectExtent l="0" t="0" r="3810" b="3810"/>
+            <wp:docPr id="1249682350" name="Imagem 1" descr="Texto&#10;&#10;O conteúdo gerado por IA pode estar incorreto."/>
+            <wp:cNvGraphicFramePr>
+              <a:graphicFrameLocks xmlns:a="http://schemas.openxmlformats.org/drawingml/2006/main" noChangeAspect="1"/>
+            </wp:cNvGraphicFramePr>
+            <a:graphic xmlns:a="http://schemas.openxmlformats.org/drawingml/2006/main">
+              <a:graphicData uri="http://schemas.openxmlformats.org/drawingml/2006/picture">
+                <pic:pic xmlns:pic="http://schemas.openxmlformats.org/drawingml/2006/picture">
+                  <pic:nvPicPr>
+                    <pic:cNvPr id="1249682350" name="Imagem 1" descr="Texto&#10;&#10;O conteúdo gerado por IA pode estar incorreto."/>
+                    <pic:cNvPicPr/>
+                  </pic:nvPicPr>
+                  <pic:blipFill>
+                    <a:blip r:embed="rId16"/>
+                    <a:stretch>
+                      <a:fillRect/>
+                    </a:stretch>
+                  </pic:blipFill>
+                  <pic:spPr>
+                    <a:xfrm>
+                      <a:off x="0" y="0"/>
+                      <a:ext cx="3749365" cy="4244708"/>
+                    </a:xfrm>
+                    <a:prstGeom prst="rect">
+                      <a:avLst/>
+                    </a:prstGeom>
+                  </pic:spPr>
+                </pic:pic>
+              </a:graphicData>
+            </a:graphic>
+          </wp:inline>
+        </w:drawing>
       </w:r>
     </w:p>
     <w:p>
@@ -1531,6 +1488,611 @@
         <w:tabs>
           <w:tab w:val="num" w:pos="720"/>
         </w:tabs>
+        <w:jc w:val="both"/>
+      </w:pPr>
+      <w:r>
+        <w:t>Indique a célula onde estão sendo extraídos os tópicos usando o algoritmo de LDA.</w:t>
+      </w:r>
+    </w:p>
+    <w:p>
+      <w:pPr>
+        <w:ind w:firstLine="360"/>
+        <w:jc w:val="both"/>
+      </w:pPr>
+      <w:r>
+        <w:drawing>
+          <wp:inline distT="0" distB="0" distL="0" distR="0" wp14:anchorId="35E8E26B" wp14:editId="71EBC610">
+            <wp:extent cx="3208298" cy="1524132"/>
+            <wp:effectExtent l="0" t="0" r="0" b="0"/>
+            <wp:docPr id="1254098881" name="Imagem 1"/>
+            <wp:cNvGraphicFramePr>
+              <a:graphicFrameLocks xmlns:a="http://schemas.openxmlformats.org/drawingml/2006/main" noChangeAspect="1"/>
+            </wp:cNvGraphicFramePr>
+            <a:graphic xmlns:a="http://schemas.openxmlformats.org/drawingml/2006/main">
+              <a:graphicData uri="http://schemas.openxmlformats.org/drawingml/2006/picture">
+                <pic:pic xmlns:pic="http://schemas.openxmlformats.org/drawingml/2006/picture">
+                  <pic:nvPicPr>
+                    <pic:cNvPr id="1254098881" name="Imagem 1"/>
+                    <pic:cNvPicPr/>
+                  </pic:nvPicPr>
+                  <pic:blipFill>
+                    <a:blip r:embed="rId17"/>
+                    <a:stretch>
+                      <a:fillRect/>
+                    </a:stretch>
+                  </pic:blipFill>
+                  <pic:spPr>
+                    <a:xfrm>
+                      <a:off x="0" y="0"/>
+                      <a:ext cx="3208298" cy="1524132"/>
+                    </a:xfrm>
+                    <a:prstGeom prst="rect">
+                      <a:avLst/>
+                    </a:prstGeom>
+                  </pic:spPr>
+                </pic:pic>
+              </a:graphicData>
+            </a:graphic>
+          </wp:inline>
+        </w:drawing>
+      </w:r>
+    </w:p>
+    <w:p>
+      <w:pPr>
+        <w:numPr>
+          <w:ilvl w:val="0"/>
+          <w:numId w:val="1"/>
+        </w:numPr>
+        <w:jc w:val="both"/>
+        <w:rPr>
+          <w:strike/>
+        </w:rPr>
+      </w:pPr>
+      <w:r>
+        <w:rPr>
+          <w:strike/>
+        </w:rPr>
+        <w:t xml:space="preserve">Indique a célula onde a visualização </w:t>
+      </w:r>
+      <w:proofErr w:type="spellStart"/>
+      <w:r>
+        <w:rPr>
+          <w:strike/>
+        </w:rPr>
+        <w:t>LDAVis</w:t>
+      </w:r>
+      <w:proofErr w:type="spellEnd"/>
+      <w:r>
+        <w:rPr>
+          <w:strike/>
+        </w:rPr>
+        <w:t xml:space="preserve"> está criada.</w:t>
+      </w:r>
+      <w:r>
+        <w:rPr>
+          <w:strike/>
+        </w:rPr>
+        <w:t xml:space="preserve"> </w:t>
+      </w:r>
+    </w:p>
+    <w:p>
+      <w:pPr>
+        <w:numPr>
+          <w:ilvl w:val="0"/>
+          <w:numId w:val="1"/>
+        </w:numPr>
+        <w:tabs>
+          <w:tab w:val="num" w:pos="720"/>
+        </w:tabs>
+        <w:jc w:val="both"/>
+      </w:pPr>
+      <w:r>
+        <w:t>Cole a figura com a nuvem de palavras para cada um dos 9 tópicos criados.</w:t>
+      </w:r>
+    </w:p>
+    <w:p>
+      <w:pPr>
+        <w:ind w:firstLine="360"/>
+        <w:jc w:val="both"/>
+      </w:pPr>
+      <w:r>
+        <w:lastRenderedPageBreak/>
+        <w:drawing>
+          <wp:inline distT="0" distB="0" distL="0" distR="0" wp14:anchorId="40471288" wp14:editId="7BF8FF33">
+            <wp:extent cx="6301105" cy="4180205"/>
+            <wp:effectExtent l="0" t="0" r="4445" b="0"/>
+            <wp:docPr id="1832280919" name="Imagem 1" descr="Calendário&#10;&#10;O conteúdo gerado por IA pode estar incorreto."/>
+            <wp:cNvGraphicFramePr>
+              <a:graphicFrameLocks xmlns:a="http://schemas.openxmlformats.org/drawingml/2006/main" noChangeAspect="1"/>
+            </wp:cNvGraphicFramePr>
+            <a:graphic xmlns:a="http://schemas.openxmlformats.org/drawingml/2006/main">
+              <a:graphicData uri="http://schemas.openxmlformats.org/drawingml/2006/picture">
+                <pic:pic xmlns:pic="http://schemas.openxmlformats.org/drawingml/2006/picture">
+                  <pic:nvPicPr>
+                    <pic:cNvPr id="1832280919" name="Imagem 1" descr="Calendário&#10;&#10;O conteúdo gerado por IA pode estar incorreto."/>
+                    <pic:cNvPicPr/>
+                  </pic:nvPicPr>
+                  <pic:blipFill>
+                    <a:blip r:embed="rId18"/>
+                    <a:stretch>
+                      <a:fillRect/>
+                    </a:stretch>
+                  </pic:blipFill>
+                  <pic:spPr>
+                    <a:xfrm>
+                      <a:off x="0" y="0"/>
+                      <a:ext cx="6301105" cy="4180205"/>
+                    </a:xfrm>
+                    <a:prstGeom prst="rect">
+                      <a:avLst/>
+                    </a:prstGeom>
+                  </pic:spPr>
+                </pic:pic>
+              </a:graphicData>
+            </a:graphic>
+          </wp:inline>
+        </w:drawing>
+      </w:r>
+    </w:p>
+    <w:p>
+      <w:pPr>
+        <w:numPr>
+          <w:ilvl w:val="0"/>
+          <w:numId w:val="1"/>
+        </w:numPr>
+      </w:pPr>
+      <w:r>
+        <w:t>Escreva brevemente uma descrição para cada tópico extraído. Indique se você considera o tópico extraído semanticamente consistente ou não. </w:t>
+      </w:r>
+      <w:r>
+        <w:br/>
+      </w:r>
+      <w:r>
+        <w:t xml:space="preserve">Tópico 0: </w:t>
+      </w:r>
+      <w:r>
+        <w:t xml:space="preserve"> </w:t>
+      </w:r>
+      <w:r>
+        <w:t xml:space="preserve">Setor </w:t>
+      </w:r>
+      <w:r>
+        <w:t>financeir</w:t>
+      </w:r>
+      <w:r>
+        <w:t>o</w:t>
+      </w:r>
+      <w:r>
+        <w:t>, talvez mercado de ações</w:t>
+      </w:r>
+      <w:r>
+        <w:t xml:space="preserve"> e c</w:t>
+      </w:r>
+      <w:r>
+        <w:t>âmbio</w:t>
+      </w:r>
+    </w:p>
+    <w:p>
+      <w:pPr>
+        <w:ind w:left="360"/>
+      </w:pPr>
+      <w:r>
+        <w:t xml:space="preserve">Tópico </w:t>
+      </w:r>
+      <w:r>
+        <w:t>1</w:t>
+      </w:r>
+      <w:r>
+        <w:t xml:space="preserve">: </w:t>
+      </w:r>
+      <w:r>
+        <w:t>Eventos Acadêmicos</w:t>
+      </w:r>
+      <w:r>
+        <w:t xml:space="preserve"> e d</w:t>
+      </w:r>
+      <w:r>
+        <w:t>ebates (</w:t>
+      </w:r>
+      <w:r>
+        <w:t>mais voltados para o lado</w:t>
+      </w:r>
+      <w:r>
+        <w:t xml:space="preserve"> Político-Sociais)</w:t>
+      </w:r>
+      <w:r>
+        <w:t xml:space="preserve"> </w:t>
+      </w:r>
+    </w:p>
+    <w:p>
+      <w:pPr>
+        <w:ind w:left="360"/>
+      </w:pPr>
+      <w:r>
+        <w:t xml:space="preserve">Tópico 2: </w:t>
+      </w:r>
+      <w:r>
+        <w:t>Atividade Empresarial e Comércio Nacional</w:t>
+      </w:r>
+    </w:p>
+    <w:p>
+      <w:pPr>
+        <w:ind w:left="360"/>
+      </w:pPr>
+      <w:r>
+        <w:t xml:space="preserve">Tópico 3: </w:t>
+      </w:r>
+      <w:r>
+        <w:t xml:space="preserve"> </w:t>
+      </w:r>
+      <w:r>
+        <w:t>Setor de petróleo</w:t>
+      </w:r>
+      <w:r>
+        <w:t xml:space="preserve"> e g</w:t>
+      </w:r>
+      <w:r>
+        <w:t xml:space="preserve">eopolítica </w:t>
+      </w:r>
+      <w:r>
+        <w:t>e</w:t>
+      </w:r>
+      <w:r>
+        <w:t>nergética</w:t>
+      </w:r>
+    </w:p>
+    <w:p>
+      <w:pPr>
+        <w:ind w:left="360"/>
+      </w:pPr>
+      <w:r>
+        <w:t xml:space="preserve">Tópico 4: </w:t>
+      </w:r>
+      <w:r>
+        <w:t xml:space="preserve"> Declaração de Imposto de renda, como declarar, dicas e afins.</w:t>
+      </w:r>
+    </w:p>
+    <w:p>
+      <w:pPr>
+        <w:ind w:left="360"/>
+      </w:pPr>
+      <w:r>
+        <w:t xml:space="preserve">Tópico 5: </w:t>
+      </w:r>
+      <w:r>
+        <w:t xml:space="preserve"> Política monetária</w:t>
+      </w:r>
+      <w:r>
+        <w:t>, inflação</w:t>
+      </w:r>
+    </w:p>
+    <w:p>
+      <w:pPr>
+        <w:ind w:left="360"/>
+      </w:pPr>
+      <w:r>
+        <w:t xml:space="preserve">Tópico 6: </w:t>
+      </w:r>
+      <w:r>
+        <w:t xml:space="preserve"> </w:t>
+      </w:r>
+      <w:r>
+        <w:t>Setor elétrico</w:t>
+      </w:r>
+      <w:r>
+        <w:t xml:space="preserve">, tarifa, conta de luz </w:t>
+      </w:r>
+      <w:r>
+        <w:t xml:space="preserve">e </w:t>
+      </w:r>
+      <w:r>
+        <w:t>t</w:t>
+      </w:r>
+      <w:r>
+        <w:t xml:space="preserve">ransporte </w:t>
+      </w:r>
+      <w:r>
+        <w:t>a</w:t>
+      </w:r>
+      <w:r>
+        <w:t>éreo</w:t>
+      </w:r>
+    </w:p>
+    <w:p>
+      <w:pPr>
+        <w:ind w:left="360"/>
+      </w:pPr>
+      <w:r>
+        <w:t xml:space="preserve">Tópico 7: </w:t>
+      </w:r>
+      <w:r>
+        <w:t>Setor de óleo e gás do mercado brasileiro</w:t>
+      </w:r>
+      <w:r>
+        <w:t>, mais focado na Petrobras que é a principal estatal do país nesse ramo.</w:t>
+      </w:r>
+    </w:p>
+    <w:p>
+      <w:pPr>
+        <w:ind w:left="360"/>
+      </w:pPr>
+      <w:r>
+        <w:t xml:space="preserve">Tópico 8: </w:t>
+      </w:r>
+      <w:r>
+        <w:t xml:space="preserve">Cenário </w:t>
+      </w:r>
+      <w:r>
+        <w:t>político</w:t>
+      </w:r>
+      <w:r>
+        <w:t xml:space="preserve"> do Brasil, </w:t>
+      </w:r>
+      <w:r>
+        <w:t xml:space="preserve">3 poderes, decisões políticas. </w:t>
+      </w:r>
+    </w:p>
+    <w:p>
+      <w:pPr>
+        <w:ind w:firstLine="360"/>
+      </w:pPr>
+      <w:r>
+        <w:lastRenderedPageBreak/>
+        <w:drawing>
+          <wp:inline distT="0" distB="0" distL="0" distR="0" wp14:anchorId="18EF2BB1" wp14:editId="0A2B10A5">
+            <wp:extent cx="4465707" cy="1752752"/>
+            <wp:effectExtent l="0" t="0" r="0" b="0"/>
+            <wp:docPr id="1892728125" name="Imagem 1" descr="Tela de computador com texto preto sobre fundo branco&#10;&#10;O conteúdo gerado por IA pode estar incorreto."/>
+            <wp:cNvGraphicFramePr>
+              <a:graphicFrameLocks xmlns:a="http://schemas.openxmlformats.org/drawingml/2006/main" noChangeAspect="1"/>
+            </wp:cNvGraphicFramePr>
+            <a:graphic xmlns:a="http://schemas.openxmlformats.org/drawingml/2006/main">
+              <a:graphicData uri="http://schemas.openxmlformats.org/drawingml/2006/picture">
+                <pic:pic xmlns:pic="http://schemas.openxmlformats.org/drawingml/2006/picture">
+                  <pic:nvPicPr>
+                    <pic:cNvPr id="1892728125" name="Imagem 1" descr="Tela de computador com texto preto sobre fundo branco&#10;&#10;O conteúdo gerado por IA pode estar incorreto."/>
+                    <pic:cNvPicPr/>
+                  </pic:nvPicPr>
+                  <pic:blipFill>
+                    <a:blip r:embed="rId19"/>
+                    <a:stretch>
+                      <a:fillRect/>
+                    </a:stretch>
+                  </pic:blipFill>
+                  <pic:spPr>
+                    <a:xfrm>
+                      <a:off x="0" y="0"/>
+                      <a:ext cx="4465707" cy="1752752"/>
+                    </a:xfrm>
+                    <a:prstGeom prst="rect">
+                      <a:avLst/>
+                    </a:prstGeom>
+                  </pic:spPr>
+                </pic:pic>
+              </a:graphicData>
+            </a:graphic>
+          </wp:inline>
+        </w:drawing>
+      </w:r>
+    </w:p>
+    <w:p>
+      <w:r>
+        <w:rPr>
+          <w:b/>
+          <w:bCs/>
+        </w:rPr>
+        <w:t xml:space="preserve">Criar modelos baseados em Word </w:t>
+      </w:r>
+      <w:proofErr w:type="spellStart"/>
+      <w:r>
+        <w:rPr>
+          <w:b/>
+          <w:bCs/>
+        </w:rPr>
+        <w:t>Embedding</w:t>
+      </w:r>
+      <w:proofErr w:type="spellEnd"/>
+    </w:p>
+    <w:p>
+      <w:pPr>
+        <w:numPr>
+          <w:ilvl w:val="0"/>
+          <w:numId w:val="1"/>
+        </w:numPr>
+        <w:jc w:val="both"/>
+      </w:pPr>
+      <w:r>
+        <w:t>Neste projeto, usamos TF-IDF para gerar os vetores que servem de entrada para o algoritmo de LDA. Quais seriam os passos para gerar vetores baseados na técnica de Doc2Vec?</w:t>
+      </w:r>
+    </w:p>
+    <w:p>
+      <w:pPr>
+        <w:pStyle w:val="PargrafodaLista"/>
+        <w:numPr>
+          <w:ilvl w:val="2"/>
+          <w:numId w:val="1"/>
+        </w:numPr>
+        <w:ind w:left="567" w:hanging="283"/>
+        <w:jc w:val="both"/>
+      </w:pPr>
+      <w:r>
+        <w:t>Coletar um conjunto de documentos de texto</w:t>
+      </w:r>
+    </w:p>
+    <w:p>
+      <w:pPr>
+        <w:pStyle w:val="PargrafodaLista"/>
+        <w:numPr>
+          <w:ilvl w:val="2"/>
+          <w:numId w:val="1"/>
+        </w:numPr>
+        <w:ind w:left="567" w:hanging="283"/>
+        <w:jc w:val="both"/>
+      </w:pPr>
+      <w:proofErr w:type="spellStart"/>
+      <w:r>
+        <w:t>Tokenizar</w:t>
+      </w:r>
+      <w:proofErr w:type="spellEnd"/>
+      <w:r>
+        <w:t xml:space="preserve"> os textos </w:t>
+      </w:r>
+    </w:p>
+    <w:p>
+      <w:pPr>
+        <w:pStyle w:val="PargrafodaLista"/>
+        <w:numPr>
+          <w:ilvl w:val="2"/>
+          <w:numId w:val="1"/>
+        </w:numPr>
+        <w:ind w:left="567" w:hanging="283"/>
+        <w:jc w:val="both"/>
+      </w:pPr>
+      <w:r>
+        <w:t xml:space="preserve">Remover </w:t>
+      </w:r>
+      <w:proofErr w:type="spellStart"/>
+      <w:r>
+        <w:t>stopwords</w:t>
+      </w:r>
+      <w:proofErr w:type="spellEnd"/>
+    </w:p>
+    <w:p>
+      <w:pPr>
+        <w:pStyle w:val="PargrafodaLista"/>
+        <w:numPr>
+          <w:ilvl w:val="2"/>
+          <w:numId w:val="1"/>
+        </w:numPr>
+        <w:ind w:left="567" w:hanging="283"/>
+        <w:jc w:val="both"/>
+      </w:pPr>
+      <w:r>
+        <w:t>Criação e Treinamento do Modelo Doc2Vec</w:t>
+      </w:r>
+    </w:p>
+    <w:p>
+      <w:pPr>
+        <w:pStyle w:val="PargrafodaLista"/>
+        <w:numPr>
+          <w:ilvl w:val="2"/>
+          <w:numId w:val="1"/>
+        </w:numPr>
+        <w:ind w:left="567" w:hanging="283"/>
+        <w:jc w:val="both"/>
+      </w:pPr>
+      <w:r>
+        <w:t xml:space="preserve">Transformar os documentos em vetores </w:t>
+      </w:r>
+    </w:p>
+    <w:p>
+      <w:pPr>
+        <w:pStyle w:val="PargrafodaLista"/>
+        <w:numPr>
+          <w:ilvl w:val="2"/>
+          <w:numId w:val="1"/>
+        </w:numPr>
+        <w:ind w:left="567" w:hanging="283"/>
+        <w:jc w:val="both"/>
+      </w:pPr>
+      <w:r>
+        <w:t xml:space="preserve">Aplicação dos Vetores: Os vetores gerados podem ser usados para clusterização </w:t>
+      </w:r>
+      <w:r>
+        <w:t xml:space="preserve">com </w:t>
+      </w:r>
+      <w:r>
+        <w:t>K-</w:t>
+      </w:r>
+      <w:proofErr w:type="spellStart"/>
+      <w:r>
+        <w:t>Means</w:t>
+      </w:r>
+      <w:proofErr w:type="spellEnd"/>
+      <w:r>
+        <w:t xml:space="preserve">, DBSCAN, classificação de textos (SVM, Random Forest) ou treinamento de modelos de </w:t>
+      </w:r>
+      <w:proofErr w:type="spellStart"/>
+      <w:r>
+        <w:t>deep</w:t>
+      </w:r>
+      <w:proofErr w:type="spellEnd"/>
+      <w:r>
+        <w:t xml:space="preserve"> learning.</w:t>
+      </w:r>
+    </w:p>
+    <w:p>
+      <w:pPr>
+        <w:numPr>
+          <w:ilvl w:val="0"/>
+          <w:numId w:val="1"/>
+        </w:numPr>
+        <w:tabs>
+          <w:tab w:val="num" w:pos="720"/>
+        </w:tabs>
+        <w:jc w:val="both"/>
+      </w:pPr>
+      <w:r>
+        <w:t>Em uma versão alternativa desse projeto, optamos por utilizar o algoritmo de K-Médias para gerar os clusters (tópicos). Qual das abordagens (TF-IDF ou Doc2Vec) seria mais adequada como processo de vetorização? Justifique com comentários sobre dimensionalidade e relação semântica entre documentos.</w:t>
+      </w:r>
+    </w:p>
+    <w:p>
+      <w:pPr>
+        <w:ind w:left="360"/>
+        <w:jc w:val="both"/>
+      </w:pPr>
+      <w:r>
+        <w:sym w:font="Wingdings" w:char="F0E8"/>
+      </w:r>
+      <w:r>
+        <w:t xml:space="preserve"> O processo de vetorização mais adequado no caso de utilizar um algoritmo de clusterização tipo o </w:t>
+      </w:r>
+      <w:proofErr w:type="spellStart"/>
+      <w:r>
+        <w:t>Kmeans</w:t>
+      </w:r>
+      <w:proofErr w:type="spellEnd"/>
+      <w:r>
+        <w:t xml:space="preserve"> seria o Doc2Vec pois reduz a dimensionalidade e torna a abordagem mais escalável. Além disso essa abordagem leva em consideração a relação semântica entre as palavras pois captura o contexto em que a palavra está inserida. </w:t>
+      </w:r>
+    </w:p>
+    <w:p>
+      <w:pPr>
+        <w:ind w:left="360"/>
+        <w:jc w:val="both"/>
+      </w:pPr>
+      <w:r>
+        <w:sym w:font="Wingdings" w:char="F0E8"/>
+      </w:r>
+      <w:r>
+        <w:t xml:space="preserve">Ao final do notebook, eu apliquei o algoritmo de </w:t>
+      </w:r>
+      <w:proofErr w:type="spellStart"/>
+      <w:r>
+        <w:t>Kmeans</w:t>
+      </w:r>
+      <w:proofErr w:type="spellEnd"/>
+      <w:r>
+        <w:t xml:space="preserve"> nos vetores gerados </w:t>
+      </w:r>
+      <w:proofErr w:type="gramStart"/>
+      <w:r>
+        <w:t>e também</w:t>
+      </w:r>
+      <w:proofErr w:type="gramEnd"/>
+      <w:r>
+        <w:t xml:space="preserve"> com redução de dimensionalidade para 2 dimensões. Os resultados foram bem próximos ao TF-IDF. </w:t>
+      </w:r>
+    </w:p>
+    <w:p>
+      <w:pPr>
+        <w:numPr>
+          <w:ilvl w:val="0"/>
+          <w:numId w:val="1"/>
+        </w:numPr>
+        <w:tabs>
+          <w:tab w:val="num" w:pos="720"/>
+        </w:tabs>
       </w:pPr>
       <w:r>
         <w:t>Leia o artigo "</w:t>
@@ -1593,7 +2155,13 @@
         <w:sym w:font="Wingdings" w:char="F0E8"/>
       </w:r>
       <w:r>
-        <w:t xml:space="preserve"> Essa nova abordagem requer um esforço computacional bem grande, portanto mais indicada quando a quantidade de dados e muito elevada. C</w:t>
+        <w:t xml:space="preserve"> Essa abordagem requer um esforço computacional bem grande, portanto mais indicada quando a quantidade de dados </w:t>
+      </w:r>
+      <w:r>
+        <w:t>é</w:t>
+      </w:r>
+      <w:r>
+        <w:t xml:space="preserve"> muito elevada. C</w:t>
       </w:r>
       <w:r>
         <w:t xml:space="preserve">enários onde os tópicos precisam ter relações mais profundas com documentos ou usuários. </w:t>
@@ -2414,7 +2982,6 @@
   <w:style w:type="character" w:default="1" w:styleId="Fontepargpadro">
     <w:name w:val="Default Paragraph Font"/>
     <w:uiPriority w:val="1"/>
-    <w:semiHidden/>
     <w:unhideWhenUsed/>
   </w:style>
   <w:style w:type="table" w:default="1" w:styleId="Tabelanormal">
@@ -3065,4 +3632,16 @@
     </a:ext>
   </a:extLst>
 </a:theme>
+</file>
+
+<file path=customXml/item1.xml><?xml version="1.0" encoding="utf-8"?>
+<b:Sources xmlns:b="http://schemas.openxmlformats.org/officeDocument/2006/bibliography" xmlns="http://schemas.openxmlformats.org/officeDocument/2006/bibliography" SelectedStyle="\APASixthEditionOfficeOnline.xsl" StyleName="APA" Version="6"/>
+</file>
+
+<file path=customXml/itemProps1.xml><?xml version="1.0" encoding="utf-8"?>
+<ds:datastoreItem xmlns:ds="http://schemas.openxmlformats.org/officeDocument/2006/customXml" ds:itemID="{A375ADC8-AC57-4DE2-B290-18FA816F1FB3}">
+  <ds:schemaRefs>
+    <ds:schemaRef ds:uri="http://schemas.openxmlformats.org/officeDocument/2006/bibliography"/>
+  </ds:schemaRefs>
+</ds:datastoreItem>
 </file>
</xml_diff>